<commit_message>
Stroies 21, 26, 27 and 28 added and story 19 changed
</commit_message>
<xml_diff>
--- a/jobfair_group4/User stories/Story 19 Create login and password for a single user.docx
+++ b/jobfair_group4/User stories/Story 19 Create login and password for a single user.docx
@@ -28,10 +28,7 @@
       </w:r>
       <w:r>
         <w:br/>
-        <w:t xml:space="preserve">I want to </w:t>
-      </w:r>
-      <w:r>
-        <w:t xml:space="preserve">create a login and password for a single user </w:t>
+        <w:t xml:space="preserve">I want to create a login and password for a single user </w:t>
       </w:r>
       <w:r>
         <w:br/>
@@ -275,6 +272,108 @@
         <w:rPr>
           <w:lang w:val="nl-BE"/>
         </w:rPr>
+        <w:t xml:space="preserve">The </w:t>
+      </w:r>
+      <w:proofErr w:type="spellStart"/>
+      <w:r>
+        <w:rPr>
+          <w:lang w:val="nl-BE"/>
+        </w:rPr>
+        <w:t>admin</w:t>
+      </w:r>
+      <w:proofErr w:type="spellEnd"/>
+      <w:r>
+        <w:rPr>
+          <w:lang w:val="nl-BE"/>
+        </w:rPr>
+        <w:t xml:space="preserve"> has </w:t>
+      </w:r>
+      <w:proofErr w:type="spellStart"/>
+      <w:r>
+        <w:rPr>
+          <w:lang w:val="nl-BE"/>
+        </w:rPr>
+        <w:t>to</w:t>
+      </w:r>
+      <w:proofErr w:type="spellEnd"/>
+      <w:r>
+        <w:rPr>
+          <w:lang w:val="nl-BE"/>
+        </w:rPr>
+        <w:t xml:space="preserve"> </w:t>
+      </w:r>
+      <w:proofErr w:type="spellStart"/>
+      <w:r>
+        <w:rPr>
+          <w:lang w:val="nl-BE"/>
+        </w:rPr>
+        <w:t>fill</w:t>
+      </w:r>
+      <w:proofErr w:type="spellEnd"/>
+      <w:r>
+        <w:rPr>
+          <w:lang w:val="nl-BE"/>
+        </w:rPr>
+        <w:t xml:space="preserve"> in </w:t>
+      </w:r>
+      <w:proofErr w:type="spellStart"/>
+      <w:r>
+        <w:rPr>
+          <w:lang w:val="nl-BE"/>
+        </w:rPr>
+        <w:t>the</w:t>
+      </w:r>
+      <w:proofErr w:type="spellEnd"/>
+      <w:r>
+        <w:rPr>
+          <w:lang w:val="nl-BE"/>
+        </w:rPr>
+        <w:t xml:space="preserve"> </w:t>
+      </w:r>
+      <w:proofErr w:type="spellStart"/>
+      <w:r>
+        <w:rPr>
+          <w:lang w:val="nl-BE"/>
+        </w:rPr>
+        <w:t>companyname</w:t>
+      </w:r>
+      <w:proofErr w:type="spellEnd"/>
+      <w:r>
+        <w:rPr>
+          <w:lang w:val="nl-BE"/>
+        </w:rPr>
+        <w:t xml:space="preserve">, username </w:t>
+      </w:r>
+      <w:proofErr w:type="spellStart"/>
+      <w:r>
+        <w:rPr>
+          <w:lang w:val="nl-BE"/>
+        </w:rPr>
+        <w:t>and</w:t>
+      </w:r>
+      <w:proofErr w:type="spellEnd"/>
+      <w:r>
+        <w:rPr>
+          <w:lang w:val="nl-BE"/>
+        </w:rPr>
+        <w:t xml:space="preserve"> email.</w:t>
+      </w:r>
+    </w:p>
+    <w:p>
+      <w:pPr>
+        <w:pStyle w:val="Lijstalinea"/>
+        <w:numPr>
+          <w:ilvl w:val="0"/>
+          <w:numId w:val="1"/>
+        </w:numPr>
+        <w:rPr>
+          <w:lang w:val="nl-BE"/>
+        </w:rPr>
+      </w:pPr>
+      <w:r>
+        <w:rPr>
+          <w:lang w:val="nl-BE"/>
+        </w:rPr>
         <w:t xml:space="preserve">The user is </w:t>
       </w:r>
       <w:proofErr w:type="spellStart"/>
@@ -283,16 +382,16 @@
           <w:lang w:val="nl-BE"/>
         </w:rPr>
         <w:t>emailed</w:t>
-      </w:r>
-      <w:proofErr w:type="spellEnd"/>
-      <w:r>
-        <w:rPr>
-          <w:lang w:val="nl-BE"/>
-        </w:rPr>
-        <w:t xml:space="preserve"> </w:t>
       </w:r>
       <w:bookmarkStart w:id="0" w:name="_GoBack"/>
       <w:bookmarkEnd w:id="0"/>
+      <w:proofErr w:type="spellEnd"/>
+      <w:r>
+        <w:rPr>
+          <w:lang w:val="nl-BE"/>
+        </w:rPr>
+        <w:t>.</w:t>
+      </w:r>
     </w:p>
     <w:p>
       <w:pPr>
@@ -317,22 +416,22 @@
           <w:lang w:val="nl-NL" w:eastAsia="nl-NL"/>
         </w:rPr>
         <w:drawing>
-          <wp:anchor distT="0" distB="0" distL="114300" distR="114300" simplePos="0" relativeHeight="251658240" behindDoc="0" locked="0" layoutInCell="1" allowOverlap="1">
+          <wp:anchor distT="0" distB="0" distL="114300" distR="114300" simplePos="0" relativeHeight="251659264" behindDoc="0" locked="0" layoutInCell="1" allowOverlap="1" wp14:anchorId="4D13C582" wp14:editId="0A8CF774">
             <wp:simplePos x="0" y="0"/>
             <wp:positionH relativeFrom="margin">
               <wp:align>left</wp:align>
             </wp:positionH>
             <wp:positionV relativeFrom="paragraph">
-              <wp:posOffset>433705</wp:posOffset>
+              <wp:posOffset>345440</wp:posOffset>
             </wp:positionV>
-            <wp:extent cx="3190875" cy="2805430"/>
-            <wp:effectExtent l="0" t="0" r="9525" b="0"/>
+            <wp:extent cx="3162300" cy="2416175"/>
+            <wp:effectExtent l="0" t="0" r="0" b="3175"/>
             <wp:wrapThrough wrapText="bothSides">
               <wp:wrapPolygon edited="0">
                 <wp:start x="0" y="0"/>
-                <wp:lineTo x="0" y="21414"/>
-                <wp:lineTo x="21536" y="21414"/>
-                <wp:lineTo x="21536" y="0"/>
+                <wp:lineTo x="0" y="21458"/>
+                <wp:lineTo x="21470" y="21458"/>
+                <wp:lineTo x="21470" y="0"/>
                 <wp:lineTo x="0" y="0"/>
               </wp:wrapPolygon>
             </wp:wrapThrough>
@@ -362,7 +461,7 @@
                   <pic:spPr>
                     <a:xfrm>
                       <a:off x="0" y="0"/>
-                      <a:ext cx="3190875" cy="2805430"/>
+                      <a:ext cx="3162300" cy="2416175"/>
                     </a:xfrm>
                     <a:prstGeom prst="rect">
                       <a:avLst/>
@@ -381,6 +480,7 @@
         </w:drawing>
       </w:r>
     </w:p>
+    <w:p/>
     <w:p/>
     <w:sectPr>
       <w:pgSz w:w="11906" w:h="16838"/>

</xml_diff>